<commit_message>
start develop of second window
</commit_message>
<xml_diff>
--- a/Documentación/Oficial/Requerimientos/IEEE830 ERS.docx
+++ b/Documentación/Oficial/Requerimientos/IEEE830 ERS.docx
@@ -4875,6 +4875,9 @@
               <w:pStyle w:val="Normalindentado2"/>
               <w:ind w:left="0"/>
             </w:pPr>
+            <w:r>
+              <w:t>Ing. Carlos David Sánchez Sandoval</w:t>
+            </w:r>
           </w:p>
         </w:tc>
       </w:tr>
@@ -5442,9 +5445,6 @@
               <w:pStyle w:val="Normalindentado2"/>
               <w:ind w:left="0"/>
             </w:pPr>
-            <w:r>
-              <w:t>Ref. 1</w:t>
-            </w:r>
           </w:p>
         </w:tc>
         <w:tc>
@@ -5460,9 +5460,6 @@
               <w:pStyle w:val="Normalindentado2"/>
               <w:ind w:left="0"/>
             </w:pPr>
-            <w:r>
-              <w:t>MVC – Glosario de MDN Web Docs</w:t>
-            </w:r>
           </w:p>
         </w:tc>
         <w:tc>
@@ -5485,14 +5482,6 @@
               <w:pStyle w:val="Normalindentado2"/>
               <w:ind w:left="0"/>
             </w:pPr>
-            <w:hyperlink r:id="rId51" w:history="1">
-              <w:r>
-                <w:rPr>
-                  <w:rStyle w:val="Hipervnculo"/>
-                </w:rPr>
-                <w:t>MVC - Glosario de MDN Web Docs: Definiciones de términos relacionados con la Web | MDN (mozilla.org)</w:t>
-              </w:r>
-            </w:hyperlink>
           </w:p>
         </w:tc>
         <w:tc>
@@ -5512,9 +5501,6 @@
               <w:pStyle w:val="Normalindentado2"/>
               <w:ind w:left="0"/>
             </w:pPr>
-            <w:r>
-              <w:t>13 de noviembre de 2023</w:t>
-            </w:r>
           </w:p>
         </w:tc>
         <w:tc>
@@ -5533,345 +5519,6 @@
               <w:pStyle w:val="Normalindentado2"/>
               <w:ind w:left="0"/>
             </w:pPr>
-            <w:r>
-              <w:t>Contribuidores de MDN</w:t>
-            </w:r>
-          </w:p>
-        </w:tc>
-      </w:tr>
-      <w:tr>
-        <w:trPr>
-          <w:cantSplit/>
-        </w:trPr>
-        <w:tc>
-          <w:tcPr>
-            <w:tcW w:w="1224" w:type="dxa"/>
-          </w:tcPr>
-          <w:p>
-            <w:pPr>
-              <w:pStyle w:val="Normalindentado2"/>
-              <w:ind w:left="0"/>
-            </w:pPr>
-            <w:r>
-              <w:t>Ref. 2</w:t>
-            </w:r>
-          </w:p>
-        </w:tc>
-        <w:tc>
-          <w:tcPr>
-            <w:tcW w:w="1891" w:type="dxa"/>
-            <w:tcBorders>
-              <w:right w:val="single" w:sz="4" w:space="0" w:color="292929"/>
-            </w:tcBorders>
-          </w:tcPr>
-          <w:p>
-            <w:pPr>
-              <w:pStyle w:val="Normalindentado2"/>
-              <w:ind w:left="0"/>
-            </w:pPr>
-            <w:r>
-              <w:t>Qué es un IDE o Entorno de Desarrollo Integrado</w:t>
-            </w:r>
-          </w:p>
-        </w:tc>
-        <w:tc>
-          <w:tcPr>
-            <w:tcW w:w="2039" w:type="dxa"/>
-            <w:tcBorders>
-              <w:left w:val="single" w:sz="4" w:space="0" w:color="292929"/>
-              <w:right w:val="single" w:sz="4" w:space="0" w:color="292929"/>
-            </w:tcBorders>
-            <w:tcMar>
-              <w:top w:w="17" w:type="dxa"/>
-              <w:left w:w="40" w:type="dxa"/>
-              <w:bottom w:w="0" w:type="dxa"/>
-              <w:right w:w="40" w:type="dxa"/>
-            </w:tcMar>
-          </w:tcPr>
-          <w:p>
-            <w:pPr>
-              <w:pStyle w:val="Normalindentado2"/>
-              <w:ind w:left="0"/>
-            </w:pPr>
-            <w:hyperlink r:id="rId52" w:history="1">
-              <w:r>
-                <w:rPr>
-                  <w:rStyle w:val="Hipervnculo"/>
-                </w:rPr>
-                <w:t>Qué es un IDE - Concepto, características y ejemplos (platzi.com)</w:t>
-              </w:r>
-            </w:hyperlink>
-          </w:p>
-        </w:tc>
-        <w:tc>
-          <w:tcPr>
-            <w:tcW w:w="1074" w:type="dxa"/>
-            <w:tcBorders>
-              <w:left w:val="single" w:sz="4" w:space="0" w:color="292929"/>
-              <w:right w:val="single" w:sz="4" w:space="0" w:color="292929"/>
-            </w:tcBorders>
-            <w:tcMar>
-              <w:bottom w:w="0" w:type="dxa"/>
-            </w:tcMar>
-          </w:tcPr>
-          <w:p>
-            <w:pPr>
-              <w:pStyle w:val="Normalindentado2"/>
-              <w:ind w:left="0"/>
-            </w:pPr>
-            <w:r>
-              <w:t>21 de junio de 2019</w:t>
-            </w:r>
-          </w:p>
-        </w:tc>
-        <w:tc>
-          <w:tcPr>
-            <w:tcW w:w="1523" w:type="dxa"/>
-            <w:tcBorders>
-              <w:left w:val="single" w:sz="4" w:space="0" w:color="292929"/>
-            </w:tcBorders>
-            <w:tcMar>
-              <w:bottom w:w="0" w:type="dxa"/>
-            </w:tcMar>
-          </w:tcPr>
-          <w:p>
-            <w:pPr>
-              <w:pStyle w:val="Normalindentado2"/>
-              <w:ind w:left="0"/>
-            </w:pPr>
-            <w:proofErr w:type="spellStart"/>
-            <w:r>
-              <w:t>Erikaluna</w:t>
-            </w:r>
-            <w:proofErr w:type="spellEnd"/>
-          </w:p>
-        </w:tc>
-      </w:tr>
-      <w:tr>
-        <w:trPr>
-          <w:cantSplit/>
-        </w:trPr>
-        <w:tc>
-          <w:tcPr>
-            <w:tcW w:w="1224" w:type="dxa"/>
-          </w:tcPr>
-          <w:p>
-            <w:pPr>
-              <w:pStyle w:val="Normalindentado2"/>
-              <w:ind w:left="0"/>
-            </w:pPr>
-            <w:r>
-              <w:t>Ref. 3</w:t>
-            </w:r>
-          </w:p>
-        </w:tc>
-        <w:tc>
-          <w:tcPr>
-            <w:tcW w:w="1891" w:type="dxa"/>
-            <w:tcBorders>
-              <w:right w:val="single" w:sz="4" w:space="0" w:color="292929"/>
-            </w:tcBorders>
-          </w:tcPr>
-          <w:p>
-            <w:pPr>
-              <w:pStyle w:val="Normalindentado2"/>
-              <w:ind w:left="0"/>
-              <w:rPr>
-                <w:lang w:val="en-US"/>
-              </w:rPr>
-            </w:pPr>
-            <w:r>
-              <w:rPr>
-                <w:lang w:val="en-US"/>
-              </w:rPr>
-              <w:t>830-1998 - IEEE Recommended Practice for Software Requirements Specifications</w:t>
-            </w:r>
-          </w:p>
-        </w:tc>
-        <w:tc>
-          <w:tcPr>
-            <w:tcW w:w="2039" w:type="dxa"/>
-            <w:tcBorders>
-              <w:left w:val="single" w:sz="4" w:space="0" w:color="292929"/>
-              <w:right w:val="single" w:sz="4" w:space="0" w:color="292929"/>
-            </w:tcBorders>
-            <w:tcMar>
-              <w:top w:w="17" w:type="dxa"/>
-              <w:left w:w="40" w:type="dxa"/>
-              <w:bottom w:w="0" w:type="dxa"/>
-              <w:right w:w="40" w:type="dxa"/>
-            </w:tcMar>
-          </w:tcPr>
-          <w:p>
-            <w:pPr>
-              <w:pStyle w:val="Normalindentado2"/>
-              <w:ind w:left="0"/>
-              <w:rPr>
-                <w:lang w:val="en-US"/>
-              </w:rPr>
-            </w:pPr>
-            <w:hyperlink r:id="rId53" w:history="1">
-              <w:r>
-                <w:rPr>
-                  <w:rStyle w:val="Hipervnculo"/>
-                  <w:lang w:val="en-US"/>
-                </w:rPr>
-                <w:t>830-1998 - IEEE Recommended Practice for Software Requirements Specifications | IEEE Standard | IEEE Xplore</w:t>
-              </w:r>
-            </w:hyperlink>
-          </w:p>
-        </w:tc>
-        <w:tc>
-          <w:tcPr>
-            <w:tcW w:w="1074" w:type="dxa"/>
-            <w:tcBorders>
-              <w:left w:val="single" w:sz="4" w:space="0" w:color="292929"/>
-              <w:right w:val="single" w:sz="4" w:space="0" w:color="292929"/>
-            </w:tcBorders>
-            <w:tcMar>
-              <w:bottom w:w="0" w:type="dxa"/>
-            </w:tcMar>
-          </w:tcPr>
-          <w:p>
-            <w:pPr>
-              <w:pStyle w:val="Normalindentado2"/>
-              <w:ind w:left="0"/>
-            </w:pPr>
-            <w:r>
-              <w:t xml:space="preserve">20 de octubre de </w:t>
-            </w:r>
-            <w:r>
-              <w:t>1998</w:t>
-            </w:r>
-          </w:p>
-        </w:tc>
-        <w:tc>
-          <w:tcPr>
-            <w:tcW w:w="1523" w:type="dxa"/>
-            <w:tcBorders>
-              <w:left w:val="single" w:sz="4" w:space="0" w:color="292929"/>
-            </w:tcBorders>
-            <w:tcMar>
-              <w:bottom w:w="0" w:type="dxa"/>
-            </w:tcMar>
-          </w:tcPr>
-          <w:p>
-            <w:pPr>
-              <w:pStyle w:val="Normalindentado2"/>
-              <w:ind w:left="0"/>
-            </w:pPr>
-            <w:r>
-              <w:t>IEEE</w:t>
-            </w:r>
-          </w:p>
-        </w:tc>
-      </w:tr>
-      <w:tr>
-        <w:trPr>
-          <w:cantSplit/>
-        </w:trPr>
-        <w:tc>
-          <w:tcPr>
-            <w:tcW w:w="1224" w:type="dxa"/>
-          </w:tcPr>
-          <w:p>
-            <w:pPr>
-              <w:pStyle w:val="Normalindentado2"/>
-              <w:ind w:left="0"/>
-            </w:pPr>
-            <w:r>
-              <w:t>Ref. 4</w:t>
-            </w:r>
-          </w:p>
-        </w:tc>
-        <w:tc>
-          <w:tcPr>
-            <w:tcW w:w="1891" w:type="dxa"/>
-            <w:tcBorders>
-              <w:right w:val="single" w:sz="4" w:space="0" w:color="292929"/>
-            </w:tcBorders>
-          </w:tcPr>
-          <w:p>
-            <w:pPr>
-              <w:pStyle w:val="Normalindentado2"/>
-              <w:ind w:left="0"/>
-              <w:rPr>
-                <w:lang w:val="en-US"/>
-              </w:rPr>
-            </w:pPr>
-            <w:r>
-              <w:rPr>
-                <w:lang w:val="en-US"/>
-              </w:rPr>
-              <w:t>Software Engineering Body of Knowledge (SWEBOK)</w:t>
-            </w:r>
-          </w:p>
-        </w:tc>
-        <w:tc>
-          <w:tcPr>
-            <w:tcW w:w="2039" w:type="dxa"/>
-            <w:tcBorders>
-              <w:left w:val="single" w:sz="4" w:space="0" w:color="292929"/>
-              <w:right w:val="single" w:sz="4" w:space="0" w:color="292929"/>
-            </w:tcBorders>
-            <w:tcMar>
-              <w:top w:w="17" w:type="dxa"/>
-              <w:left w:w="40" w:type="dxa"/>
-              <w:bottom w:w="0" w:type="dxa"/>
-              <w:right w:w="40" w:type="dxa"/>
-            </w:tcMar>
-          </w:tcPr>
-          <w:p>
-            <w:pPr>
-              <w:pStyle w:val="Normalindentado2"/>
-              <w:ind w:left="0"/>
-            </w:pPr>
-            <w:hyperlink r:id="rId54" w:history="1">
-              <w:r>
-                <w:rPr>
-                  <w:rStyle w:val="Hipervnculo"/>
-                </w:rPr>
-                <w:t>IEEE - SWEBOK</w:t>
-              </w:r>
-            </w:hyperlink>
-          </w:p>
-        </w:tc>
-        <w:tc>
-          <w:tcPr>
-            <w:tcW w:w="1074" w:type="dxa"/>
-            <w:tcBorders>
-              <w:left w:val="single" w:sz="4" w:space="0" w:color="292929"/>
-              <w:right w:val="single" w:sz="4" w:space="0" w:color="292929"/>
-            </w:tcBorders>
-            <w:tcMar>
-              <w:bottom w:w="0" w:type="dxa"/>
-            </w:tcMar>
-          </w:tcPr>
-          <w:p>
-            <w:pPr>
-              <w:pStyle w:val="Normalindentado2"/>
-              <w:ind w:left="0"/>
-            </w:pPr>
-          </w:p>
-        </w:tc>
-        <w:tc>
-          <w:tcPr>
-            <w:tcW w:w="1523" w:type="dxa"/>
-            <w:tcBorders>
-              <w:left w:val="single" w:sz="4" w:space="0" w:color="292929"/>
-            </w:tcBorders>
-            <w:tcMar>
-              <w:bottom w:w="0" w:type="dxa"/>
-            </w:tcMar>
-          </w:tcPr>
-          <w:p>
-            <w:pPr>
-              <w:pStyle w:val="Normalindentado2"/>
-              <w:ind w:left="0"/>
-            </w:pPr>
-            <w:r>
-              <w:t>IEEE</w:t>
-            </w:r>
           </w:p>
         </w:tc>
       </w:tr>
@@ -5950,7 +5597,6 @@
       <w:bookmarkStart w:id="14" w:name="_Toc33238239"/>
       <w:bookmarkStart w:id="15" w:name="_Toc33411066"/>
       <w:r>
-        <w:lastRenderedPageBreak/>
         <w:t>Descripción general</w:t>
       </w:r>
       <w:bookmarkEnd w:id="14"/>
@@ -6076,6 +5722,7 @@
           <w:b/>
           <w:bCs/>
         </w:rPr>
+        <w:lastRenderedPageBreak/>
         <w:t>Cálculo automático de operaciones</w:t>
       </w:r>
       <w:r>
@@ -6604,7 +6251,6 @@
         <w:jc w:val="both"/>
       </w:pPr>
       <w:r>
-        <w:lastRenderedPageBreak/>
         <w:t>El sistema debe desarrollarse utilizando NetBeans versión 12.5 como entorno de desarrollo integrado (IDE).</w:t>
       </w:r>
     </w:p>
@@ -6689,17 +6335,32 @@
           <w:numId w:val="26"/>
         </w:numPr>
         <w:jc w:val="both"/>
+        <w:rPr>
+          <w:highlight w:val="red"/>
+        </w:rPr>
       </w:pPr>
       <w:r>
+        <w:rPr>
+          <w:highlight w:val="red"/>
+        </w:rPr>
         <w:t xml:space="preserve">Se asume que </w:t>
       </w:r>
       <w:r>
+        <w:rPr>
+          <w:highlight w:val="red"/>
+        </w:rPr>
         <w:t xml:space="preserve">el sistema tendrá una conexión estable a </w:t>
       </w:r>
       <w:r>
+        <w:rPr>
+          <w:highlight w:val="red"/>
+        </w:rPr>
         <w:t>la red local</w:t>
       </w:r>
       <w:r>
+        <w:rPr>
+          <w:highlight w:val="red"/>
+        </w:rPr>
         <w:t>.</w:t>
       </w:r>
     </w:p>
@@ -6739,6 +6400,7 @@
         <w:jc w:val="both"/>
       </w:pPr>
       <w:r>
+        <w:lastRenderedPageBreak/>
         <w:t xml:space="preserve">Se asume que los procesos actuales de captura de datos en papel </w:t>
       </w:r>
       <w:r>
@@ -6961,7 +6623,6 @@
       </w:pPr>
       <w:bookmarkStart w:id="41" w:name="_Toc33411078"/>
       <w:r>
-        <w:lastRenderedPageBreak/>
         <w:t>Interfaces de comunicación</w:t>
       </w:r>
       <w:bookmarkEnd w:id="41"/>
@@ -7055,13 +6716,15 @@
                 <w:i w:val="0"/>
                 <w:iCs/>
                 <w:color w:val="auto"/>
-              </w:rPr>
-            </w:pPr>
-            <w:r>
-              <w:rPr>
-                <w:i w:val="0"/>
-                <w:iCs/>
-                <w:color w:val="auto"/>
+                <w:highlight w:val="red"/>
+              </w:rPr>
+            </w:pPr>
+            <w:r>
+              <w:rPr>
+                <w:i w:val="0"/>
+                <w:iCs/>
+                <w:color w:val="auto"/>
+                <w:highlight w:val="red"/>
               </w:rPr>
               <w:t>Número de requisito</w:t>
             </w:r>
@@ -7628,13 +7291,15 @@
                 <w:i w:val="0"/>
                 <w:iCs/>
                 <w:color w:val="auto"/>
-              </w:rPr>
-            </w:pPr>
-            <w:r>
-              <w:rPr>
-                <w:i w:val="0"/>
-                <w:iCs/>
-                <w:color w:val="auto"/>
+                <w:highlight w:val="red"/>
+              </w:rPr>
+            </w:pPr>
+            <w:r>
+              <w:rPr>
+                <w:i w:val="0"/>
+                <w:iCs/>
+                <w:color w:val="auto"/>
+                <w:highlight w:val="red"/>
               </w:rPr>
               <w:t>Número de requisito</w:t>
             </w:r>
@@ -7888,6 +7553,7 @@
                 <w:iCs/>
                 <w:color w:val="auto"/>
               </w:rPr>
+              <w:lastRenderedPageBreak/>
               <w:t>Descripción del requisito</w:t>
             </w:r>
           </w:p>
@@ -10269,13 +9935,15 @@
                 <w:i w:val="0"/>
                 <w:iCs/>
                 <w:color w:val="auto"/>
-              </w:rPr>
-            </w:pPr>
-            <w:r>
-              <w:rPr>
-                <w:i w:val="0"/>
-                <w:iCs/>
-                <w:color w:val="auto"/>
+                <w:highlight w:val="red"/>
+              </w:rPr>
+            </w:pPr>
+            <w:r>
+              <w:rPr>
+                <w:i w:val="0"/>
+                <w:iCs/>
+                <w:color w:val="auto"/>
+                <w:highlight w:val="red"/>
               </w:rPr>
               <w:t>Número de requisito</w:t>
             </w:r>
@@ -12599,7 +12267,6 @@
                 <w:iCs/>
                 <w:color w:val="auto"/>
               </w:rPr>
-              <w:lastRenderedPageBreak/>
               <w:t>Número de requisito</w:t>
             </w:r>
           </w:p>
@@ -13660,6 +13327,7 @@
                 <w:iCs/>
                 <w:color w:val="auto"/>
               </w:rPr>
+              <w:lastRenderedPageBreak/>
               <w:t>Número de requisito</w:t>
             </w:r>
           </w:p>
@@ -14710,13 +14378,15 @@
                 <w:i w:val="0"/>
                 <w:iCs/>
                 <w:color w:val="auto"/>
-              </w:rPr>
-            </w:pPr>
-            <w:r>
-              <w:rPr>
-                <w:i w:val="0"/>
-                <w:iCs/>
-                <w:color w:val="auto"/>
+                <w:highlight w:val="red"/>
+              </w:rPr>
+            </w:pPr>
+            <w:r>
+              <w:rPr>
+                <w:i w:val="0"/>
+                <w:iCs/>
+                <w:color w:val="auto"/>
+                <w:highlight w:val="red"/>
               </w:rPr>
               <w:t>Número de requisito</w:t>
             </w:r>
@@ -15226,13 +14896,15 @@
                 <w:i w:val="0"/>
                 <w:iCs/>
                 <w:color w:val="auto"/>
-              </w:rPr>
-            </w:pPr>
-            <w:r>
-              <w:rPr>
-                <w:i w:val="0"/>
-                <w:iCs/>
-                <w:color w:val="auto"/>
+                <w:highlight w:val="red"/>
+              </w:rPr>
+            </w:pPr>
+            <w:r>
+              <w:rPr>
+                <w:i w:val="0"/>
+                <w:iCs/>
+                <w:color w:val="auto"/>
+                <w:highlight w:val="red"/>
               </w:rPr>
               <w:t>Número de requisito</w:t>
             </w:r>
@@ -15748,15 +15420,16 @@
                 <w:i w:val="0"/>
                 <w:iCs/>
                 <w:color w:val="auto"/>
-              </w:rPr>
-            </w:pPr>
-            <w:r>
-              <w:rPr>
-                <w:i w:val="0"/>
-                <w:iCs/>
-                <w:color w:val="auto"/>
-              </w:rPr>
-              <w:lastRenderedPageBreak/>
+                <w:highlight w:val="red"/>
+              </w:rPr>
+            </w:pPr>
+            <w:r>
+              <w:rPr>
+                <w:i w:val="0"/>
+                <w:iCs/>
+                <w:color w:val="auto"/>
+                <w:highlight w:val="red"/>
+              </w:rPr>
               <w:t>Número de requisito</w:t>
             </w:r>
           </w:p>
@@ -18391,7 +18064,6 @@
                 <w:iCs/>
                 <w:color w:val="auto"/>
               </w:rPr>
-              <w:lastRenderedPageBreak/>
               <w:t>Número de requisito</w:t>
             </w:r>
           </w:p>
@@ -19248,6 +18920,7 @@
                 <w:sz w:val="20"/>
                 <w:szCs w:val="20"/>
               </w:rPr>
+              <w:lastRenderedPageBreak/>
               <w:t>Registro de órdenes de producción: Si una orden de producción se inicia en un ciclo de DAS, pero se cierra en el siguiente, dicha orden debe ser registrada en el DAS correspondiente al día en que se abrió, independientemente del momento de cierre.</w:t>
             </w:r>
           </w:p>
@@ -19282,6 +18955,7 @@
                 <w:iCs/>
                 <w:color w:val="auto"/>
               </w:rPr>
+              <w:lastRenderedPageBreak/>
               <w:t>Prioridad del requisito</w:t>
             </w:r>
           </w:p>
@@ -21068,7 +20742,6 @@
                 <w:iCs/>
                 <w:color w:val="auto"/>
               </w:rPr>
-              <w:lastRenderedPageBreak/>
               <w:t>Número de requisito</w:t>
             </w:r>
           </w:p>
@@ -22156,6 +21829,7 @@
                 <w:iCs/>
                 <w:color w:val="auto"/>
               </w:rPr>
+              <w:lastRenderedPageBreak/>
               <w:t>Número de requisito</w:t>
             </w:r>
           </w:p>
@@ -23756,13 +23430,15 @@
                 <w:i w:val="0"/>
                 <w:iCs/>
                 <w:color w:val="auto"/>
-              </w:rPr>
-            </w:pPr>
-            <w:r>
-              <w:rPr>
-                <w:i w:val="0"/>
-                <w:iCs/>
-                <w:color w:val="auto"/>
+                <w:highlight w:val="red"/>
+              </w:rPr>
+            </w:pPr>
+            <w:r>
+              <w:rPr>
+                <w:i w:val="0"/>
+                <w:iCs/>
+                <w:color w:val="auto"/>
+                <w:highlight w:val="red"/>
               </w:rPr>
               <w:t>Número de requisito</w:t>
             </w:r>
@@ -25363,13 +25039,15 @@
                 <w:i w:val="0"/>
                 <w:iCs/>
                 <w:color w:val="auto"/>
-              </w:rPr>
-            </w:pPr>
-            <w:r>
-              <w:rPr>
-                <w:i w:val="0"/>
-                <w:iCs/>
-                <w:color w:val="auto"/>
+                <w:highlight w:val="red"/>
+              </w:rPr>
+            </w:pPr>
+            <w:r>
+              <w:rPr>
+                <w:i w:val="0"/>
+                <w:iCs/>
+                <w:color w:val="auto"/>
+                <w:highlight w:val="red"/>
               </w:rPr>
               <w:t>Número de requisito</w:t>
             </w:r>
@@ -25441,6 +25119,7 @@
                 <w:iCs/>
                 <w:color w:val="auto"/>
               </w:rPr>
+              <w:lastRenderedPageBreak/>
               <w:t>Nombre de requisito</w:t>
             </w:r>
           </w:p>
@@ -26878,34 +26557,9 @@
     </w:p>
     <w:p>
       <w:pPr>
-        <w:pStyle w:val="Normalindentado2"/>
-        <w:ind w:left="0"/>
-      </w:pPr>
-    </w:p>
-    <w:p>
-      <w:pPr>
-        <w:pStyle w:val="Normalindentado2"/>
-        <w:ind w:left="0"/>
-      </w:pPr>
-    </w:p>
-    <w:p>
-      <w:pPr>
-        <w:pStyle w:val="Normalindentado2"/>
-        <w:ind w:left="0"/>
-      </w:pPr>
-    </w:p>
-    <w:p>
-      <w:pPr>
-        <w:pStyle w:val="Normalindentado2"/>
-        <w:ind w:left="0"/>
-      </w:pPr>
-    </w:p>
-    <w:p>
-      <w:pPr>
         <w:pStyle w:val="Ttulo2"/>
       </w:pPr>
       <w:r>
-        <w:lastRenderedPageBreak/>
         <w:t>Requisitos no funcionales</w:t>
       </w:r>
       <w:bookmarkEnd w:id="44"/>
@@ -28013,14 +27667,17 @@
                 <w:i w:val="0"/>
                 <w:iCs/>
                 <w:color w:val="auto"/>
-              </w:rPr>
-            </w:pPr>
-            <w:r>
-              <w:rPr>
-                <w:i w:val="0"/>
-                <w:iCs/>
-                <w:color w:val="auto"/>
-              </w:rPr>
+                <w:highlight w:val="red"/>
+              </w:rPr>
+            </w:pPr>
+            <w:r>
+              <w:rPr>
+                <w:i w:val="0"/>
+                <w:iCs/>
+                <w:color w:val="auto"/>
+                <w:highlight w:val="red"/>
+              </w:rPr>
+              <w:lastRenderedPageBreak/>
               <w:t>Número de requisito</w:t>
             </w:r>
           </w:p>
@@ -29047,13 +28704,15 @@
                 <w:i w:val="0"/>
                 <w:iCs/>
                 <w:color w:val="auto"/>
-              </w:rPr>
-            </w:pPr>
-            <w:r>
-              <w:rPr>
-                <w:i w:val="0"/>
-                <w:iCs/>
-                <w:color w:val="auto"/>
+                <w:highlight w:val="red"/>
+              </w:rPr>
+            </w:pPr>
+            <w:r>
+              <w:rPr>
+                <w:i w:val="0"/>
+                <w:iCs/>
+                <w:color w:val="auto"/>
+                <w:highlight w:val="red"/>
               </w:rPr>
               <w:t>Número de requisito</w:t>
             </w:r>
@@ -29584,7 +29243,6 @@
                 <w:iCs/>
                 <w:color w:val="auto"/>
               </w:rPr>
-              <w:lastRenderedPageBreak/>
               <w:t>Número de requisito</w:t>
             </w:r>
           </w:p>
@@ -30677,10 +30335,7 @@
               <w:t>R</w:t>
             </w:r>
             <w:r>
-              <w:t>NF-D0</w:t>
-            </w:r>
-            <w:r>
-              <w:t>2</w:t>
+              <w:t>NF-D02</w:t>
             </w:r>
           </w:p>
         </w:tc>
@@ -30742,14 +30397,7 @@
                 <w:rFonts w:cs="Arial"/>
                 <w:szCs w:val="20"/>
               </w:rPr>
-              <w:t>Disponibilidad del sistema</w:t>
-            </w:r>
-            <w:r>
-              <w:rPr>
-                <w:rFonts w:cs="Arial"/>
-                <w:szCs w:val="20"/>
-              </w:rPr>
-              <w:t xml:space="preserve"> en fines de semana</w:t>
+              <w:t>Disponibilidad del sistema en fines de semana</w:t>
             </w:r>
           </w:p>
         </w:tc>
@@ -31629,6 +31277,8 @@
       <w:pPr>
         <w:pStyle w:val="Normalindentado3"/>
       </w:pPr>
+      <w:bookmarkStart w:id="56" w:name="_GoBack"/>
+      <w:bookmarkEnd w:id="56"/>
     </w:p>
     <w:p>
       <w:pPr>
@@ -32188,8 +31838,6 @@
         <w:pStyle w:val="Normalindentado3"/>
         <w:ind w:left="0"/>
       </w:pPr>
-      <w:bookmarkStart w:id="56" w:name="_GoBack"/>
-      <w:bookmarkEnd w:id="56"/>
     </w:p>
     <w:p>
       <w:pPr>
@@ -32198,7 +31846,6 @@
       <w:bookmarkStart w:id="57" w:name="_Toc33238263"/>
       <w:bookmarkStart w:id="58" w:name="_Toc33411090"/>
       <w:r>
-        <w:lastRenderedPageBreak/>
         <w:t>Portabilidad</w:t>
       </w:r>
       <w:bookmarkEnd w:id="57"/>
@@ -32738,22 +32385,533 @@
         <w:ind w:left="0"/>
       </w:pPr>
     </w:p>
+    <w:tbl>
+      <w:tblPr>
+        <w:tblW w:w="0" w:type="auto"/>
+        <w:tblInd w:w="430" w:type="dxa"/>
+        <w:tblBorders>
+          <w:top w:val="single" w:sz="4" w:space="0" w:color="auto"/>
+          <w:left w:val="single" w:sz="4" w:space="0" w:color="auto"/>
+          <w:bottom w:val="single" w:sz="4" w:space="0" w:color="auto"/>
+          <w:insideH w:val="single" w:sz="4" w:space="0" w:color="auto"/>
+        </w:tblBorders>
+        <w:tblCellMar>
+          <w:left w:w="70" w:type="dxa"/>
+          <w:right w:w="70" w:type="dxa"/>
+        </w:tblCellMar>
+        <w:tblLook w:val="0000" w:firstRow="0" w:lastRow="0" w:firstColumn="0" w:lastColumn="0" w:noHBand="0" w:noVBand="0"/>
+      </w:tblPr>
+      <w:tblGrid>
+        <w:gridCol w:w="2453"/>
+        <w:gridCol w:w="1785"/>
+        <w:gridCol w:w="1968"/>
+        <w:gridCol w:w="1858"/>
+      </w:tblGrid>
+      <w:tr>
+        <w:tc>
+          <w:tcPr>
+            <w:tcW w:w="2453" w:type="dxa"/>
+            <w:tcBorders>
+              <w:right w:val="double" w:sz="4" w:space="0" w:color="auto"/>
+            </w:tcBorders>
+            <w:shd w:val="clear" w:color="auto" w:fill="EAEAEA"/>
+            <w:tcMar>
+              <w:left w:w="40" w:type="dxa"/>
+              <w:bottom w:w="17" w:type="dxa"/>
+              <w:right w:w="40" w:type="dxa"/>
+            </w:tcMar>
+          </w:tcPr>
+          <w:p>
+            <w:pPr>
+              <w:pStyle w:val="guiazul"/>
+              <w:rPr>
+                <w:i w:val="0"/>
+                <w:iCs/>
+                <w:color w:val="auto"/>
+              </w:rPr>
+            </w:pPr>
+            <w:r>
+              <w:rPr>
+                <w:i w:val="0"/>
+                <w:iCs/>
+                <w:color w:val="auto"/>
+              </w:rPr>
+              <w:t>Número de requisito</w:t>
+            </w:r>
+          </w:p>
+        </w:tc>
+        <w:tc>
+          <w:tcPr>
+            <w:tcW w:w="5611" w:type="dxa"/>
+            <w:gridSpan w:val="3"/>
+            <w:tcBorders>
+              <w:left w:val="double" w:sz="4" w:space="0" w:color="auto"/>
+              <w:right w:val="single" w:sz="4" w:space="0" w:color="auto"/>
+            </w:tcBorders>
+            <w:tcMar>
+              <w:left w:w="40" w:type="dxa"/>
+              <w:bottom w:w="17" w:type="dxa"/>
+              <w:right w:w="40" w:type="dxa"/>
+            </w:tcMar>
+          </w:tcPr>
+          <w:p>
+            <w:pPr>
+              <w:pStyle w:val="Normalindentado1"/>
+              <w:ind w:left="0"/>
+            </w:pPr>
+            <w:r>
+              <w:fldChar w:fldCharType="begin"/>
+            </w:r>
+            <w:r>
+              <w:instrText xml:space="preserve"> MACROBUTTON </w:instrText>
+            </w:r>
+            <w:r>
+              <w:fldChar w:fldCharType="end"/>
+            </w:r>
+            <w:r>
+              <w:t>R</w:t>
+            </w:r>
+            <w:r>
+              <w:t>NF-P02</w:t>
+            </w:r>
+          </w:p>
+        </w:tc>
+      </w:tr>
+      <w:tr>
+        <w:tc>
+          <w:tcPr>
+            <w:tcW w:w="2453" w:type="dxa"/>
+            <w:tcBorders>
+              <w:right w:val="double" w:sz="4" w:space="0" w:color="auto"/>
+            </w:tcBorders>
+            <w:shd w:val="clear" w:color="auto" w:fill="EAEAEA"/>
+            <w:tcMar>
+              <w:left w:w="40" w:type="dxa"/>
+              <w:bottom w:w="17" w:type="dxa"/>
+              <w:right w:w="40" w:type="dxa"/>
+            </w:tcMar>
+          </w:tcPr>
+          <w:p>
+            <w:pPr>
+              <w:pStyle w:val="guiazul"/>
+              <w:rPr>
+                <w:i w:val="0"/>
+                <w:iCs/>
+                <w:color w:val="auto"/>
+              </w:rPr>
+            </w:pPr>
+            <w:r>
+              <w:rPr>
+                <w:i w:val="0"/>
+                <w:iCs/>
+                <w:color w:val="auto"/>
+              </w:rPr>
+              <w:t>Nombre de requisito</w:t>
+            </w:r>
+          </w:p>
+        </w:tc>
+        <w:tc>
+          <w:tcPr>
+            <w:tcW w:w="5611" w:type="dxa"/>
+            <w:gridSpan w:val="3"/>
+            <w:tcBorders>
+              <w:left w:val="double" w:sz="4" w:space="0" w:color="auto"/>
+              <w:right w:val="single" w:sz="4" w:space="0" w:color="auto"/>
+            </w:tcBorders>
+            <w:tcMar>
+              <w:left w:w="40" w:type="dxa"/>
+              <w:bottom w:w="17" w:type="dxa"/>
+              <w:right w:w="40" w:type="dxa"/>
+            </w:tcMar>
+          </w:tcPr>
+          <w:p>
+            <w:pPr>
+              <w:pStyle w:val="Normalindentado1"/>
+              <w:ind w:left="0"/>
+            </w:pPr>
+            <w:r>
+              <w:rPr>
+                <w:rFonts w:cs="Arial"/>
+                <w:szCs w:val="20"/>
+              </w:rPr>
+              <w:t>Uso de Java como lenguaje de programación</w:t>
+            </w:r>
+          </w:p>
+        </w:tc>
+      </w:tr>
+      <w:tr>
+        <w:tc>
+          <w:tcPr>
+            <w:tcW w:w="2453" w:type="dxa"/>
+            <w:tcBorders>
+              <w:right w:val="double" w:sz="4" w:space="0" w:color="auto"/>
+            </w:tcBorders>
+            <w:shd w:val="clear" w:color="auto" w:fill="EAEAEA"/>
+            <w:tcMar>
+              <w:left w:w="40" w:type="dxa"/>
+              <w:bottom w:w="17" w:type="dxa"/>
+              <w:right w:w="40" w:type="dxa"/>
+            </w:tcMar>
+          </w:tcPr>
+          <w:p>
+            <w:pPr>
+              <w:pStyle w:val="guiazul"/>
+              <w:rPr>
+                <w:i w:val="0"/>
+                <w:iCs/>
+                <w:color w:val="auto"/>
+              </w:rPr>
+            </w:pPr>
+            <w:r>
+              <w:rPr>
+                <w:i w:val="0"/>
+                <w:iCs/>
+                <w:color w:val="auto"/>
+              </w:rPr>
+              <w:t>Tipo</w:t>
+            </w:r>
+          </w:p>
+        </w:tc>
+        <w:tc>
+          <w:tcPr>
+            <w:tcW w:w="1785" w:type="dxa"/>
+            <w:tcBorders>
+              <w:left w:val="double" w:sz="4" w:space="0" w:color="auto"/>
+            </w:tcBorders>
+            <w:tcMar>
+              <w:left w:w="40" w:type="dxa"/>
+              <w:bottom w:w="17" w:type="dxa"/>
+              <w:right w:w="40" w:type="dxa"/>
+            </w:tcMar>
+          </w:tcPr>
+          <w:p>
+            <w:pPr>
+              <w:pStyle w:val="Normalindentado1"/>
+              <w:ind w:left="0"/>
+            </w:pPr>
+            <w:r>
+              <w:fldChar w:fldCharType="begin">
+                <w:ffData>
+                  <w:name w:val=""/>
+                  <w:enabled/>
+                  <w:calcOnExit w:val="0"/>
+                  <w:checkBox>
+                    <w:sizeAuto/>
+                    <w:default w:val="1"/>
+                  </w:checkBox>
+                </w:ffData>
+              </w:fldChar>
+            </w:r>
+            <w:r>
+              <w:instrText xml:space="preserve"> FORMCHECKBOX </w:instrText>
+            </w:r>
+            <w:r>
+              <w:fldChar w:fldCharType="separate"/>
+            </w:r>
+            <w:r>
+              <w:fldChar w:fldCharType="end"/>
+            </w:r>
+            <w:r>
+              <w:t xml:space="preserve"> Requisito</w:t>
+            </w:r>
+          </w:p>
+        </w:tc>
+        <w:tc>
+          <w:tcPr>
+            <w:tcW w:w="3826" w:type="dxa"/>
+            <w:gridSpan w:val="2"/>
+            <w:tcBorders>
+              <w:right w:val="single" w:sz="4" w:space="0" w:color="auto"/>
+            </w:tcBorders>
+          </w:tcPr>
+          <w:p>
+            <w:pPr>
+              <w:pStyle w:val="Normalindentado1"/>
+              <w:ind w:left="0"/>
+            </w:pPr>
+            <w:r>
+              <w:fldChar w:fldCharType="begin">
+                <w:ffData>
+                  <w:name w:val="Casilla2"/>
+                  <w:enabled/>
+                  <w:calcOnExit w:val="0"/>
+                  <w:checkBox>
+                    <w:sizeAuto/>
+                    <w:default w:val="0"/>
+                  </w:checkBox>
+                </w:ffData>
+              </w:fldChar>
+            </w:r>
+            <w:r>
+              <w:instrText xml:space="preserve"> FORMCHECKBOX </w:instrText>
+            </w:r>
+            <w:r>
+              <w:fldChar w:fldCharType="separate"/>
+            </w:r>
+            <w:r>
+              <w:fldChar w:fldCharType="end"/>
+            </w:r>
+            <w:r>
+              <w:t xml:space="preserve"> Restricción</w:t>
+            </w:r>
+          </w:p>
+        </w:tc>
+      </w:tr>
+      <w:tr>
+        <w:tc>
+          <w:tcPr>
+            <w:tcW w:w="2453" w:type="dxa"/>
+            <w:tcBorders>
+              <w:right w:val="double" w:sz="4" w:space="0" w:color="auto"/>
+            </w:tcBorders>
+            <w:shd w:val="clear" w:color="auto" w:fill="EAEAEA"/>
+            <w:tcMar>
+              <w:left w:w="40" w:type="dxa"/>
+              <w:bottom w:w="17" w:type="dxa"/>
+              <w:right w:w="40" w:type="dxa"/>
+            </w:tcMar>
+          </w:tcPr>
+          <w:p>
+            <w:pPr>
+              <w:pStyle w:val="guiazul"/>
+              <w:rPr>
+                <w:i w:val="0"/>
+                <w:iCs/>
+                <w:color w:val="auto"/>
+              </w:rPr>
+            </w:pPr>
+            <w:r>
+              <w:rPr>
+                <w:i w:val="0"/>
+                <w:iCs/>
+                <w:color w:val="auto"/>
+              </w:rPr>
+              <w:t>Descripción del requisito</w:t>
+            </w:r>
+          </w:p>
+        </w:tc>
+        <w:tc>
+          <w:tcPr>
+            <w:tcW w:w="5611" w:type="dxa"/>
+            <w:gridSpan w:val="3"/>
+            <w:tcBorders>
+              <w:left w:val="double" w:sz="4" w:space="0" w:color="auto"/>
+              <w:bottom w:val="single" w:sz="4" w:space="0" w:color="auto"/>
+              <w:right w:val="single" w:sz="4" w:space="0" w:color="auto"/>
+            </w:tcBorders>
+            <w:tcMar>
+              <w:left w:w="40" w:type="dxa"/>
+              <w:bottom w:w="17" w:type="dxa"/>
+              <w:right w:w="40" w:type="dxa"/>
+            </w:tcMar>
+          </w:tcPr>
+          <w:p>
+            <w:pPr>
+              <w:jc w:val="both"/>
+              <w:rPr>
+                <w:rFonts w:cs="Arial"/>
+                <w:szCs w:val="20"/>
+              </w:rPr>
+            </w:pPr>
+            <w:r>
+              <w:rPr>
+                <w:rFonts w:cs="Arial"/>
+                <w:szCs w:val="20"/>
+              </w:rPr>
+              <w:t>El sistema será desarrollado en el lenguaje de programación Java</w:t>
+            </w:r>
+            <w:r>
+              <w:rPr>
+                <w:rFonts w:cs="Arial"/>
+                <w:szCs w:val="20"/>
+              </w:rPr>
+              <w:t xml:space="preserve"> versión</w:t>
+            </w:r>
+            <w:r>
+              <w:rPr>
+                <w:rFonts w:cs="Arial"/>
+                <w:szCs w:val="20"/>
+              </w:rPr>
+              <w:t xml:space="preserve"> </w:t>
+            </w:r>
+            <w:r>
+              <w:rPr>
+                <w:rFonts w:cs="Arial"/>
+                <w:szCs w:val="20"/>
+              </w:rPr>
+              <w:t>1.8.0_341.</w:t>
+            </w:r>
+          </w:p>
+        </w:tc>
+      </w:tr>
+      <w:tr>
+        <w:tc>
+          <w:tcPr>
+            <w:tcW w:w="2453" w:type="dxa"/>
+            <w:tcBorders>
+              <w:right w:val="double" w:sz="4" w:space="0" w:color="auto"/>
+            </w:tcBorders>
+            <w:shd w:val="clear" w:color="auto" w:fill="EAEAEA"/>
+            <w:tcMar>
+              <w:left w:w="40" w:type="dxa"/>
+              <w:bottom w:w="17" w:type="dxa"/>
+              <w:right w:w="40" w:type="dxa"/>
+            </w:tcMar>
+          </w:tcPr>
+          <w:p>
+            <w:pPr>
+              <w:pStyle w:val="guiazul"/>
+              <w:rPr>
+                <w:i w:val="0"/>
+                <w:iCs/>
+                <w:color w:val="auto"/>
+              </w:rPr>
+            </w:pPr>
+            <w:r>
+              <w:rPr>
+                <w:i w:val="0"/>
+                <w:iCs/>
+                <w:color w:val="auto"/>
+              </w:rPr>
+              <w:t>Prioridad del requisito</w:t>
+            </w:r>
+          </w:p>
+        </w:tc>
+        <w:tc>
+          <w:tcPr>
+            <w:tcW w:w="1785" w:type="dxa"/>
+            <w:tcBorders>
+              <w:left w:val="double" w:sz="4" w:space="0" w:color="auto"/>
+              <w:right w:val="nil"/>
+            </w:tcBorders>
+            <w:tcMar>
+              <w:left w:w="40" w:type="dxa"/>
+              <w:bottom w:w="17" w:type="dxa"/>
+              <w:right w:w="40" w:type="dxa"/>
+            </w:tcMar>
+          </w:tcPr>
+          <w:p>
+            <w:pPr>
+              <w:pStyle w:val="Normalindentado1"/>
+              <w:ind w:left="0"/>
+            </w:pPr>
+            <w:r>
+              <w:fldChar w:fldCharType="begin">
+                <w:ffData>
+                  <w:name w:val=""/>
+                  <w:enabled/>
+                  <w:calcOnExit w:val="0"/>
+                  <w:checkBox>
+                    <w:sizeAuto/>
+                    <w:default w:val="1"/>
+                  </w:checkBox>
+                </w:ffData>
+              </w:fldChar>
+            </w:r>
+            <w:r>
+              <w:instrText xml:space="preserve"> FORMCHECKBOX </w:instrText>
+            </w:r>
+            <w:r>
+              <w:fldChar w:fldCharType="separate"/>
+            </w:r>
+            <w:r>
+              <w:fldChar w:fldCharType="end"/>
+            </w:r>
+            <w:r>
+              <w:t xml:space="preserve"> Alta/Esencial</w:t>
+            </w:r>
+          </w:p>
+        </w:tc>
+        <w:tc>
+          <w:tcPr>
+            <w:tcW w:w="1968" w:type="dxa"/>
+            <w:tcBorders>
+              <w:left w:val="nil"/>
+              <w:right w:val="nil"/>
+            </w:tcBorders>
+          </w:tcPr>
+          <w:p>
+            <w:pPr>
+              <w:pStyle w:val="Normalindentado1"/>
+              <w:ind w:left="0"/>
+            </w:pPr>
+            <w:r>
+              <w:fldChar w:fldCharType="begin">
+                <w:ffData>
+                  <w:name w:val=""/>
+                  <w:enabled/>
+                  <w:calcOnExit w:val="0"/>
+                  <w:checkBox>
+                    <w:sizeAuto/>
+                    <w:default w:val="0"/>
+                  </w:checkBox>
+                </w:ffData>
+              </w:fldChar>
+            </w:r>
+            <w:r>
+              <w:instrText xml:space="preserve"> FORMCHECKBOX </w:instrText>
+            </w:r>
+            <w:r>
+              <w:fldChar w:fldCharType="separate"/>
+            </w:r>
+            <w:r>
+              <w:fldChar w:fldCharType="end"/>
+            </w:r>
+            <w:r>
+              <w:t xml:space="preserve"> Media/Deseado</w:t>
+            </w:r>
+          </w:p>
+        </w:tc>
+        <w:tc>
+          <w:tcPr>
+            <w:tcW w:w="1858" w:type="dxa"/>
+            <w:tcBorders>
+              <w:left w:val="nil"/>
+              <w:right w:val="single" w:sz="4" w:space="0" w:color="auto"/>
+            </w:tcBorders>
+          </w:tcPr>
+          <w:p>
+            <w:pPr>
+              <w:pStyle w:val="Normalindentado1"/>
+              <w:ind w:left="0"/>
+            </w:pPr>
+            <w:r>
+              <w:fldChar w:fldCharType="begin">
+                <w:ffData>
+                  <w:name w:val="Casilla5"/>
+                  <w:enabled/>
+                  <w:calcOnExit w:val="0"/>
+                  <w:checkBox>
+                    <w:sizeAuto/>
+                    <w:default w:val="0"/>
+                  </w:checkBox>
+                </w:ffData>
+              </w:fldChar>
+            </w:r>
+            <w:r>
+              <w:instrText xml:space="preserve"> FORMCHECKBOX </w:instrText>
+            </w:r>
+            <w:r>
+              <w:fldChar w:fldCharType="separate"/>
+            </w:r>
+            <w:r>
+              <w:fldChar w:fldCharType="end"/>
+            </w:r>
+            <w:r>
+              <w:t xml:space="preserve"> Baja/ Opcional</w:t>
+            </w:r>
+          </w:p>
+        </w:tc>
+      </w:tr>
+    </w:tbl>
     <w:p>
       <w:pPr>
         <w:pStyle w:val="Normalindentado3"/>
-        <w:ind w:left="0"/>
       </w:pPr>
     </w:p>
     <w:p>
       <w:pPr>
         <w:pStyle w:val="Normalindentado3"/>
-        <w:ind w:left="0"/>
-      </w:pPr>
-    </w:p>
-    <w:p>
-      <w:pPr>
-        <w:pStyle w:val="Normalindentado3"/>
-        <w:ind w:left="0"/>
       </w:pPr>
     </w:p>
     <w:tbl>
@@ -32843,7 +33001,7 @@
               <w:t>R</w:t>
             </w:r>
             <w:r>
-              <w:t>NF-P02</w:t>
+              <w:t>NF-P03</w:t>
             </w:r>
           </w:p>
         </w:tc>
@@ -32905,7 +33063,7 @@
                 <w:rFonts w:cs="Arial"/>
                 <w:szCs w:val="20"/>
               </w:rPr>
-              <w:t>Uso de Java como lenguaje de programación</w:t>
+              <w:t>Uso de NetBeans como IDE principal de desarrollo</w:t>
             </w:r>
           </w:p>
         </w:tc>
@@ -33089,28 +33247,42 @@
                 <w:rFonts w:cs="Arial"/>
                 <w:szCs w:val="20"/>
               </w:rPr>
-              <w:t>El sistema será desarrollado en el lenguaje de programación Java</w:t>
+              <w:t xml:space="preserve">El sistema deberá ser desarrollado utilizando NetBeans </w:t>
             </w:r>
             <w:r>
               <w:rPr>
                 <w:rFonts w:cs="Arial"/>
                 <w:szCs w:val="20"/>
               </w:rPr>
-              <w:t xml:space="preserve"> versión</w:t>
+              <w:t xml:space="preserve">versión 12.5 </w:t>
             </w:r>
             <w:r>
               <w:rPr>
                 <w:rFonts w:cs="Arial"/>
                 <w:szCs w:val="20"/>
               </w:rPr>
-              <w:t xml:space="preserve"> </w:t>
+              <w:t>c</w:t>
             </w:r>
             <w:r>
               <w:rPr>
                 <w:rFonts w:cs="Arial"/>
                 <w:szCs w:val="20"/>
               </w:rPr>
-              <w:t>1.8.0_341.</w:t>
+              <w:t xml:space="preserve">omo </w:t>
+            </w:r>
+            <w:r>
+              <w:rPr>
+                <w:rFonts w:cs="Arial"/>
+                <w:szCs w:val="20"/>
+              </w:rPr>
+              <w:t>IDE</w:t>
+            </w:r>
+            <w:r>
+              <w:rPr>
+                <w:rFonts w:cs="Arial"/>
+                <w:szCs w:val="20"/>
+              </w:rPr>
+              <w:t>.</w:t>
             </w:r>
           </w:p>
         </w:tc>
@@ -33160,6 +33332,46 @@
               <w:bottom w:w="17" w:type="dxa"/>
               <w:right w:w="40" w:type="dxa"/>
             </w:tcMar>
+          </w:tcPr>
+          <w:p>
+            <w:pPr>
+              <w:pStyle w:val="Normalindentado1"/>
+              <w:ind w:left="0"/>
+            </w:pPr>
+            <w:r>
+              <w:fldChar w:fldCharType="begin">
+                <w:ffData>
+                  <w:name w:val=""/>
+                  <w:enabled/>
+                  <w:calcOnExit w:val="0"/>
+                  <w:checkBox>
+                    <w:sizeAuto/>
+                    <w:default w:val="0"/>
+                  </w:checkBox>
+                </w:ffData>
+              </w:fldChar>
+            </w:r>
+            <w:r>
+              <w:instrText xml:space="preserve"> FORMCHECKBOX </w:instrText>
+            </w:r>
+            <w:r>
+              <w:fldChar w:fldCharType="separate"/>
+            </w:r>
+            <w:r>
+              <w:fldChar w:fldCharType="end"/>
+            </w:r>
+            <w:r>
+              <w:t xml:space="preserve"> Alta/Esencial</w:t>
+            </w:r>
+          </w:p>
+        </w:tc>
+        <w:tc>
+          <w:tcPr>
+            <w:tcW w:w="1968" w:type="dxa"/>
+            <w:tcBorders>
+              <w:left w:val="nil"/>
+              <w:right w:val="nil"/>
+            </w:tcBorders>
           </w:tcPr>
           <w:p>
             <w:pPr>
@@ -33189,46 +33401,6 @@
               <w:fldChar w:fldCharType="end"/>
             </w:r>
             <w:r>
-              <w:t xml:space="preserve"> Alta/Esencial</w:t>
-            </w:r>
-          </w:p>
-        </w:tc>
-        <w:tc>
-          <w:tcPr>
-            <w:tcW w:w="1968" w:type="dxa"/>
-            <w:tcBorders>
-              <w:left w:val="nil"/>
-              <w:right w:val="nil"/>
-            </w:tcBorders>
-          </w:tcPr>
-          <w:p>
-            <w:pPr>
-              <w:pStyle w:val="Normalindentado1"/>
-              <w:ind w:left="0"/>
-            </w:pPr>
-            <w:r>
-              <w:fldChar w:fldCharType="begin">
-                <w:ffData>
-                  <w:name w:val=""/>
-                  <w:enabled/>
-                  <w:calcOnExit w:val="0"/>
-                  <w:checkBox>
-                    <w:sizeAuto/>
-                    <w:default w:val="0"/>
-                  </w:checkBox>
-                </w:ffData>
-              </w:fldChar>
-            </w:r>
-            <w:r>
-              <w:instrText xml:space="preserve"> FORMCHECKBOX </w:instrText>
-            </w:r>
-            <w:r>
-              <w:fldChar w:fldCharType="separate"/>
-            </w:r>
-            <w:r>
-              <w:fldChar w:fldCharType="end"/>
-            </w:r>
-            <w:r>
               <w:t xml:space="preserve"> Media/Deseado</w:t>
             </w:r>
           </w:p>
@@ -33282,7 +33454,18 @@
     </w:p>
     <w:p>
       <w:pPr>
-        <w:pStyle w:val="Normalindentado3"/>
+        <w:pStyle w:val="Ttulo2"/>
+      </w:pPr>
+      <w:bookmarkStart w:id="59" w:name="_Toc33411091"/>
+      <w:r>
+        <w:lastRenderedPageBreak/>
+        <w:t>Otros requisitos</w:t>
+      </w:r>
+      <w:bookmarkEnd w:id="59"/>
+    </w:p>
+    <w:p>
+      <w:pPr>
+        <w:pStyle w:val="Normalindentado2"/>
       </w:pPr>
     </w:p>
     <w:tbl>
@@ -33369,10 +33552,7 @@
               <w:fldChar w:fldCharType="end"/>
             </w:r>
             <w:r>
-              <w:t>R</w:t>
-            </w:r>
-            <w:r>
-              <w:t>NF-P03</w:t>
+              <w:t>RA-01</w:t>
             </w:r>
           </w:p>
         </w:tc>
@@ -33434,7 +33614,14 @@
                 <w:rFonts w:cs="Arial"/>
                 <w:szCs w:val="20"/>
               </w:rPr>
-              <w:t>Uso de NetBeans como IDE principal de desarrollo</w:t>
+              <w:t xml:space="preserve">Capacitación de </w:t>
+            </w:r>
+            <w:r>
+              <w:rPr>
+                <w:rFonts w:cs="Arial"/>
+                <w:szCs w:val="20"/>
+              </w:rPr>
+              <w:t>operadores</w:t>
             </w:r>
           </w:p>
         </w:tc>
@@ -33618,35 +33805,21 @@
                 <w:rFonts w:cs="Arial"/>
                 <w:szCs w:val="20"/>
               </w:rPr>
-              <w:t xml:space="preserve">El sistema deberá ser desarrollado utilizando NetBeans </w:t>
+              <w:t xml:space="preserve">Los </w:t>
             </w:r>
             <w:r>
               <w:rPr>
                 <w:rFonts w:cs="Arial"/>
                 <w:szCs w:val="20"/>
               </w:rPr>
-              <w:t xml:space="preserve">versión 12.5 </w:t>
+              <w:t>operadores</w:t>
             </w:r>
             <w:r>
               <w:rPr>
                 <w:rFonts w:cs="Arial"/>
                 <w:szCs w:val="20"/>
               </w:rPr>
-              <w:t>c</w:t>
-            </w:r>
-            <w:r>
-              <w:rPr>
-                <w:rFonts w:cs="Arial"/>
-                <w:szCs w:val="20"/>
-              </w:rPr>
-              <w:t xml:space="preserve">omo </w:t>
-            </w:r>
-            <w:r>
-              <w:rPr>
-                <w:rFonts w:cs="Arial"/>
-                <w:szCs w:val="20"/>
-              </w:rPr>
-              <w:t>IDE</w:t>
+              <w:t xml:space="preserve"> deberán recibir capacitación para el uso del sistema</w:t>
             </w:r>
             <w:r>
               <w:rPr>
@@ -33820,549 +33993,6 @@
     </w:tbl>
     <w:p>
       <w:pPr>
-        <w:pStyle w:val="Normalindentado3"/>
-      </w:pPr>
-    </w:p>
-    <w:p>
-      <w:pPr>
-        <w:pStyle w:val="Ttulo2"/>
-      </w:pPr>
-      <w:bookmarkStart w:id="59" w:name="_Toc33411091"/>
-      <w:r>
-        <w:t>Otros requisitos</w:t>
-      </w:r>
-      <w:bookmarkEnd w:id="59"/>
-    </w:p>
-    <w:p>
-      <w:pPr>
-        <w:pStyle w:val="Normalindentado2"/>
-      </w:pPr>
-    </w:p>
-    <w:tbl>
-      <w:tblPr>
-        <w:tblW w:w="0" w:type="auto"/>
-        <w:tblInd w:w="430" w:type="dxa"/>
-        <w:tblBorders>
-          <w:top w:val="single" w:sz="4" w:space="0" w:color="auto"/>
-          <w:left w:val="single" w:sz="4" w:space="0" w:color="auto"/>
-          <w:bottom w:val="single" w:sz="4" w:space="0" w:color="auto"/>
-          <w:insideH w:val="single" w:sz="4" w:space="0" w:color="auto"/>
-        </w:tblBorders>
-        <w:tblCellMar>
-          <w:left w:w="70" w:type="dxa"/>
-          <w:right w:w="70" w:type="dxa"/>
-        </w:tblCellMar>
-        <w:tblLook w:val="0000" w:firstRow="0" w:lastRow="0" w:firstColumn="0" w:lastColumn="0" w:noHBand="0" w:noVBand="0"/>
-      </w:tblPr>
-      <w:tblGrid>
-        <w:gridCol w:w="2453"/>
-        <w:gridCol w:w="1785"/>
-        <w:gridCol w:w="1968"/>
-        <w:gridCol w:w="1858"/>
-      </w:tblGrid>
-      <w:tr>
-        <w:tc>
-          <w:tcPr>
-            <w:tcW w:w="2453" w:type="dxa"/>
-            <w:tcBorders>
-              <w:right w:val="double" w:sz="4" w:space="0" w:color="auto"/>
-            </w:tcBorders>
-            <w:shd w:val="clear" w:color="auto" w:fill="EAEAEA"/>
-            <w:tcMar>
-              <w:left w:w="40" w:type="dxa"/>
-              <w:bottom w:w="17" w:type="dxa"/>
-              <w:right w:w="40" w:type="dxa"/>
-            </w:tcMar>
-          </w:tcPr>
-          <w:p>
-            <w:pPr>
-              <w:pStyle w:val="guiazul"/>
-              <w:rPr>
-                <w:i w:val="0"/>
-                <w:iCs/>
-                <w:color w:val="auto"/>
-              </w:rPr>
-            </w:pPr>
-            <w:r>
-              <w:rPr>
-                <w:i w:val="0"/>
-                <w:iCs/>
-                <w:color w:val="auto"/>
-              </w:rPr>
-              <w:t>Número de requisito</w:t>
-            </w:r>
-          </w:p>
-        </w:tc>
-        <w:tc>
-          <w:tcPr>
-            <w:tcW w:w="5611" w:type="dxa"/>
-            <w:gridSpan w:val="3"/>
-            <w:tcBorders>
-              <w:left w:val="double" w:sz="4" w:space="0" w:color="auto"/>
-              <w:right w:val="single" w:sz="4" w:space="0" w:color="auto"/>
-            </w:tcBorders>
-            <w:tcMar>
-              <w:left w:w="40" w:type="dxa"/>
-              <w:bottom w:w="17" w:type="dxa"/>
-              <w:right w:w="40" w:type="dxa"/>
-            </w:tcMar>
-          </w:tcPr>
-          <w:p>
-            <w:pPr>
-              <w:pStyle w:val="Normalindentado1"/>
-              <w:ind w:left="0"/>
-            </w:pPr>
-            <w:r>
-              <w:fldChar w:fldCharType="begin"/>
-            </w:r>
-            <w:r>
-              <w:instrText xml:space="preserve"> MACROBUTTON </w:instrText>
-            </w:r>
-            <w:r>
-              <w:fldChar w:fldCharType="end"/>
-            </w:r>
-            <w:r>
-              <w:t>RA-01</w:t>
-            </w:r>
-          </w:p>
-        </w:tc>
-      </w:tr>
-      <w:tr>
-        <w:tc>
-          <w:tcPr>
-            <w:tcW w:w="2453" w:type="dxa"/>
-            <w:tcBorders>
-              <w:right w:val="double" w:sz="4" w:space="0" w:color="auto"/>
-            </w:tcBorders>
-            <w:shd w:val="clear" w:color="auto" w:fill="EAEAEA"/>
-            <w:tcMar>
-              <w:left w:w="40" w:type="dxa"/>
-              <w:bottom w:w="17" w:type="dxa"/>
-              <w:right w:w="40" w:type="dxa"/>
-            </w:tcMar>
-          </w:tcPr>
-          <w:p>
-            <w:pPr>
-              <w:pStyle w:val="guiazul"/>
-              <w:rPr>
-                <w:i w:val="0"/>
-                <w:iCs/>
-                <w:color w:val="auto"/>
-              </w:rPr>
-            </w:pPr>
-            <w:r>
-              <w:rPr>
-                <w:i w:val="0"/>
-                <w:iCs/>
-                <w:color w:val="auto"/>
-              </w:rPr>
-              <w:t>Nombre de requisito</w:t>
-            </w:r>
-          </w:p>
-        </w:tc>
-        <w:tc>
-          <w:tcPr>
-            <w:tcW w:w="5611" w:type="dxa"/>
-            <w:gridSpan w:val="3"/>
-            <w:tcBorders>
-              <w:left w:val="double" w:sz="4" w:space="0" w:color="auto"/>
-              <w:right w:val="single" w:sz="4" w:space="0" w:color="auto"/>
-            </w:tcBorders>
-            <w:tcMar>
-              <w:left w:w="40" w:type="dxa"/>
-              <w:bottom w:w="17" w:type="dxa"/>
-              <w:right w:w="40" w:type="dxa"/>
-            </w:tcMar>
-          </w:tcPr>
-          <w:p>
-            <w:pPr>
-              <w:pStyle w:val="Normalindentado1"/>
-              <w:ind w:left="0"/>
-            </w:pPr>
-            <w:r>
-              <w:rPr>
-                <w:rFonts w:cs="Arial"/>
-                <w:szCs w:val="20"/>
-              </w:rPr>
-              <w:t xml:space="preserve">Capacitación de </w:t>
-            </w:r>
-            <w:r>
-              <w:rPr>
-                <w:rFonts w:cs="Arial"/>
-                <w:szCs w:val="20"/>
-              </w:rPr>
-              <w:t>operadores</w:t>
-            </w:r>
-          </w:p>
-        </w:tc>
-      </w:tr>
-      <w:tr>
-        <w:tc>
-          <w:tcPr>
-            <w:tcW w:w="2453" w:type="dxa"/>
-            <w:tcBorders>
-              <w:right w:val="double" w:sz="4" w:space="0" w:color="auto"/>
-            </w:tcBorders>
-            <w:shd w:val="clear" w:color="auto" w:fill="EAEAEA"/>
-            <w:tcMar>
-              <w:left w:w="40" w:type="dxa"/>
-              <w:bottom w:w="17" w:type="dxa"/>
-              <w:right w:w="40" w:type="dxa"/>
-            </w:tcMar>
-          </w:tcPr>
-          <w:p>
-            <w:pPr>
-              <w:pStyle w:val="guiazul"/>
-              <w:rPr>
-                <w:i w:val="0"/>
-                <w:iCs/>
-                <w:color w:val="auto"/>
-              </w:rPr>
-            </w:pPr>
-            <w:r>
-              <w:rPr>
-                <w:i w:val="0"/>
-                <w:iCs/>
-                <w:color w:val="auto"/>
-              </w:rPr>
-              <w:t>Tipo</w:t>
-            </w:r>
-          </w:p>
-        </w:tc>
-        <w:tc>
-          <w:tcPr>
-            <w:tcW w:w="1785" w:type="dxa"/>
-            <w:tcBorders>
-              <w:left w:val="double" w:sz="4" w:space="0" w:color="auto"/>
-            </w:tcBorders>
-            <w:tcMar>
-              <w:left w:w="40" w:type="dxa"/>
-              <w:bottom w:w="17" w:type="dxa"/>
-              <w:right w:w="40" w:type="dxa"/>
-            </w:tcMar>
-          </w:tcPr>
-          <w:p>
-            <w:pPr>
-              <w:pStyle w:val="Normalindentado1"/>
-              <w:ind w:left="0"/>
-            </w:pPr>
-            <w:r>
-              <w:fldChar w:fldCharType="begin">
-                <w:ffData>
-                  <w:name w:val=""/>
-                  <w:enabled/>
-                  <w:calcOnExit w:val="0"/>
-                  <w:checkBox>
-                    <w:sizeAuto/>
-                    <w:default w:val="1"/>
-                  </w:checkBox>
-                </w:ffData>
-              </w:fldChar>
-            </w:r>
-            <w:r>
-              <w:instrText xml:space="preserve"> FORMCHECKBOX </w:instrText>
-            </w:r>
-            <w:r>
-              <w:fldChar w:fldCharType="separate"/>
-            </w:r>
-            <w:r>
-              <w:fldChar w:fldCharType="end"/>
-            </w:r>
-            <w:r>
-              <w:t xml:space="preserve"> Requisito</w:t>
-            </w:r>
-          </w:p>
-        </w:tc>
-        <w:tc>
-          <w:tcPr>
-            <w:tcW w:w="3826" w:type="dxa"/>
-            <w:gridSpan w:val="2"/>
-            <w:tcBorders>
-              <w:right w:val="single" w:sz="4" w:space="0" w:color="auto"/>
-            </w:tcBorders>
-          </w:tcPr>
-          <w:p>
-            <w:pPr>
-              <w:pStyle w:val="Normalindentado1"/>
-              <w:ind w:left="0"/>
-            </w:pPr>
-            <w:r>
-              <w:fldChar w:fldCharType="begin">
-                <w:ffData>
-                  <w:name w:val="Casilla2"/>
-                  <w:enabled/>
-                  <w:calcOnExit w:val="0"/>
-                  <w:checkBox>
-                    <w:sizeAuto/>
-                    <w:default w:val="0"/>
-                  </w:checkBox>
-                </w:ffData>
-              </w:fldChar>
-            </w:r>
-            <w:r>
-              <w:instrText xml:space="preserve"> FORMCHECKBOX </w:instrText>
-            </w:r>
-            <w:r>
-              <w:fldChar w:fldCharType="separate"/>
-            </w:r>
-            <w:r>
-              <w:fldChar w:fldCharType="end"/>
-            </w:r>
-            <w:r>
-              <w:t xml:space="preserve"> Restricción</w:t>
-            </w:r>
-          </w:p>
-        </w:tc>
-      </w:tr>
-      <w:tr>
-        <w:tc>
-          <w:tcPr>
-            <w:tcW w:w="2453" w:type="dxa"/>
-            <w:tcBorders>
-              <w:right w:val="double" w:sz="4" w:space="0" w:color="auto"/>
-            </w:tcBorders>
-            <w:shd w:val="clear" w:color="auto" w:fill="EAEAEA"/>
-            <w:tcMar>
-              <w:left w:w="40" w:type="dxa"/>
-              <w:bottom w:w="17" w:type="dxa"/>
-              <w:right w:w="40" w:type="dxa"/>
-            </w:tcMar>
-          </w:tcPr>
-          <w:p>
-            <w:pPr>
-              <w:pStyle w:val="guiazul"/>
-              <w:rPr>
-                <w:i w:val="0"/>
-                <w:iCs/>
-                <w:color w:val="auto"/>
-              </w:rPr>
-            </w:pPr>
-            <w:r>
-              <w:rPr>
-                <w:i w:val="0"/>
-                <w:iCs/>
-                <w:color w:val="auto"/>
-              </w:rPr>
-              <w:t>Descripción del requisito</w:t>
-            </w:r>
-          </w:p>
-        </w:tc>
-        <w:tc>
-          <w:tcPr>
-            <w:tcW w:w="5611" w:type="dxa"/>
-            <w:gridSpan w:val="3"/>
-            <w:tcBorders>
-              <w:left w:val="double" w:sz="4" w:space="0" w:color="auto"/>
-              <w:bottom w:val="single" w:sz="4" w:space="0" w:color="auto"/>
-              <w:right w:val="single" w:sz="4" w:space="0" w:color="auto"/>
-            </w:tcBorders>
-            <w:tcMar>
-              <w:left w:w="40" w:type="dxa"/>
-              <w:bottom w:w="17" w:type="dxa"/>
-              <w:right w:w="40" w:type="dxa"/>
-            </w:tcMar>
-          </w:tcPr>
-          <w:p>
-            <w:pPr>
-              <w:jc w:val="both"/>
-              <w:rPr>
-                <w:rFonts w:cs="Arial"/>
-                <w:szCs w:val="20"/>
-              </w:rPr>
-            </w:pPr>
-            <w:r>
-              <w:rPr>
-                <w:rFonts w:cs="Arial"/>
-                <w:szCs w:val="20"/>
-              </w:rPr>
-              <w:t xml:space="preserve">Los </w:t>
-            </w:r>
-            <w:r>
-              <w:rPr>
-                <w:rFonts w:cs="Arial"/>
-                <w:szCs w:val="20"/>
-              </w:rPr>
-              <w:t>operadores</w:t>
-            </w:r>
-            <w:r>
-              <w:rPr>
-                <w:rFonts w:cs="Arial"/>
-                <w:szCs w:val="20"/>
-              </w:rPr>
-              <w:t xml:space="preserve"> deberán recibir capacitación para el uso del sistema</w:t>
-            </w:r>
-            <w:r>
-              <w:rPr>
-                <w:rFonts w:cs="Arial"/>
-                <w:szCs w:val="20"/>
-              </w:rPr>
-              <w:t>.</w:t>
-            </w:r>
-          </w:p>
-        </w:tc>
-      </w:tr>
-      <w:tr>
-        <w:tc>
-          <w:tcPr>
-            <w:tcW w:w="2453" w:type="dxa"/>
-            <w:tcBorders>
-              <w:right w:val="double" w:sz="4" w:space="0" w:color="auto"/>
-            </w:tcBorders>
-            <w:shd w:val="clear" w:color="auto" w:fill="EAEAEA"/>
-            <w:tcMar>
-              <w:left w:w="40" w:type="dxa"/>
-              <w:bottom w:w="17" w:type="dxa"/>
-              <w:right w:w="40" w:type="dxa"/>
-            </w:tcMar>
-          </w:tcPr>
-          <w:p>
-            <w:pPr>
-              <w:pStyle w:val="guiazul"/>
-              <w:rPr>
-                <w:i w:val="0"/>
-                <w:iCs/>
-                <w:color w:val="auto"/>
-              </w:rPr>
-            </w:pPr>
-            <w:r>
-              <w:rPr>
-                <w:i w:val="0"/>
-                <w:iCs/>
-                <w:color w:val="auto"/>
-              </w:rPr>
-              <w:t>Prioridad del requisito</w:t>
-            </w:r>
-          </w:p>
-        </w:tc>
-        <w:tc>
-          <w:tcPr>
-            <w:tcW w:w="1785" w:type="dxa"/>
-            <w:tcBorders>
-              <w:left w:val="double" w:sz="4" w:space="0" w:color="auto"/>
-              <w:right w:val="nil"/>
-            </w:tcBorders>
-            <w:tcMar>
-              <w:left w:w="40" w:type="dxa"/>
-              <w:bottom w:w="17" w:type="dxa"/>
-              <w:right w:w="40" w:type="dxa"/>
-            </w:tcMar>
-          </w:tcPr>
-          <w:p>
-            <w:pPr>
-              <w:pStyle w:val="Normalindentado1"/>
-              <w:ind w:left="0"/>
-            </w:pPr>
-            <w:r>
-              <w:fldChar w:fldCharType="begin">
-                <w:ffData>
-                  <w:name w:val=""/>
-                  <w:enabled/>
-                  <w:calcOnExit w:val="0"/>
-                  <w:checkBox>
-                    <w:sizeAuto/>
-                    <w:default w:val="0"/>
-                  </w:checkBox>
-                </w:ffData>
-              </w:fldChar>
-            </w:r>
-            <w:r>
-              <w:instrText xml:space="preserve"> FORMCHECKBOX </w:instrText>
-            </w:r>
-            <w:r>
-              <w:fldChar w:fldCharType="separate"/>
-            </w:r>
-            <w:r>
-              <w:fldChar w:fldCharType="end"/>
-            </w:r>
-            <w:r>
-              <w:t xml:space="preserve"> Alta/Esencial</w:t>
-            </w:r>
-          </w:p>
-        </w:tc>
-        <w:tc>
-          <w:tcPr>
-            <w:tcW w:w="1968" w:type="dxa"/>
-            <w:tcBorders>
-              <w:left w:val="nil"/>
-              <w:right w:val="nil"/>
-            </w:tcBorders>
-          </w:tcPr>
-          <w:p>
-            <w:pPr>
-              <w:pStyle w:val="Normalindentado1"/>
-              <w:ind w:left="0"/>
-            </w:pPr>
-            <w:r>
-              <w:fldChar w:fldCharType="begin">
-                <w:ffData>
-                  <w:name w:val=""/>
-                  <w:enabled/>
-                  <w:calcOnExit w:val="0"/>
-                  <w:checkBox>
-                    <w:sizeAuto/>
-                    <w:default w:val="1"/>
-                  </w:checkBox>
-                </w:ffData>
-              </w:fldChar>
-            </w:r>
-            <w:r>
-              <w:instrText xml:space="preserve"> FORMCHECKBOX </w:instrText>
-            </w:r>
-            <w:r>
-              <w:fldChar w:fldCharType="separate"/>
-            </w:r>
-            <w:r>
-              <w:fldChar w:fldCharType="end"/>
-            </w:r>
-            <w:r>
-              <w:t xml:space="preserve"> Media/Deseado</w:t>
-            </w:r>
-          </w:p>
-        </w:tc>
-        <w:tc>
-          <w:tcPr>
-            <w:tcW w:w="1858" w:type="dxa"/>
-            <w:tcBorders>
-              <w:left w:val="nil"/>
-              <w:right w:val="single" w:sz="4" w:space="0" w:color="auto"/>
-            </w:tcBorders>
-          </w:tcPr>
-          <w:p>
-            <w:pPr>
-              <w:pStyle w:val="Normalindentado1"/>
-              <w:ind w:left="0"/>
-            </w:pPr>
-            <w:r>
-              <w:fldChar w:fldCharType="begin">
-                <w:ffData>
-                  <w:name w:val="Casilla5"/>
-                  <w:enabled/>
-                  <w:calcOnExit w:val="0"/>
-                  <w:checkBox>
-                    <w:sizeAuto/>
-                    <w:default w:val="0"/>
-                  </w:checkBox>
-                </w:ffData>
-              </w:fldChar>
-            </w:r>
-            <w:r>
-              <w:instrText xml:space="preserve"> FORMCHECKBOX </w:instrText>
-            </w:r>
-            <w:r>
-              <w:fldChar w:fldCharType="separate"/>
-            </w:r>
-            <w:r>
-              <w:fldChar w:fldCharType="end"/>
-            </w:r>
-            <w:r>
-              <w:t xml:space="preserve"> Baja/ Opcional</w:t>
-            </w:r>
-          </w:p>
-        </w:tc>
-      </w:tr>
-    </w:tbl>
-    <w:p>
-      <w:pPr>
         <w:pStyle w:val="Normalindentado2"/>
       </w:pPr>
     </w:p>
@@ -34379,7 +34009,7 @@
       <w:bookmarkEnd w:id="61"/>
     </w:p>
     <w:sectPr>
-      <w:headerReference w:type="first" r:id="rId55"/>
+      <w:headerReference w:type="first" r:id="rId51"/>
       <w:pgSz w:w="11906" w:h="16838"/>
       <w:pgMar w:top="1418" w:right="1701" w:bottom="1418" w:left="1701" w:header="709" w:footer="709" w:gutter="0"/>
       <w:cols w:space="708"/>

</xml_diff>